<commit_message>
requisitos minimos, especificaciones minimas del equipo y contacto listo
</commit_message>
<xml_diff>
--- a/Documentacion/Manual de usuario/Manual de usuario.docx
+++ b/Documentacion/Manual de usuario/Manual de usuario.docx
@@ -289,7 +289,13 @@
     <w:sdt>
       <w:sdtPr>
         <w:rPr>
-          <w:lang w:val="es-ES"/>
+          <w:rFonts w:asciiTheme="minorHAnsi" w:eastAsiaTheme="minorHAnsi" w:hAnsiTheme="minorHAnsi" w:cstheme="minorBidi"/>
+          <w:color w:val="auto"/>
+          <w:kern w:val="2"/>
+          <w:sz w:val="22"/>
+          <w:szCs w:val="22"/>
+          <w:lang w:val="es-ES" w:eastAsia="en-US"/>
+          <w14:ligatures w14:val="standardContextual"/>
         </w:rPr>
         <w:id w:val="864881327"/>
         <w:docPartObj>
@@ -299,15 +305,8 @@
       </w:sdtPr>
       <w:sdtEndPr>
         <w:rPr>
-          <w:rFonts w:asciiTheme="minorHAnsi" w:eastAsiaTheme="minorHAnsi" w:hAnsiTheme="minorHAnsi" w:cstheme="minorBidi"/>
           <w:b/>
           <w:bCs/>
-          <w:color w:val="auto"/>
-          <w:kern w:val="2"/>
-          <w:sz w:val="22"/>
-          <w:szCs w:val="22"/>
-          <w:lang w:eastAsia="en-US"/>
-          <w14:ligatures w14:val="standardContextual"/>
         </w:rPr>
       </w:sdtEndPr>
       <w:sdtContent>
@@ -343,13 +342,14 @@
           <w:r>
             <w:fldChar w:fldCharType="separate"/>
           </w:r>
-          <w:hyperlink w:anchor="_Toc137129392" w:history="1">
+          <w:hyperlink w:anchor="_Toc137492426" w:history="1">
             <w:r>
               <w:rPr>
                 <w:rStyle w:val="Hipervnculo"/>
-                <w:noProof/>
-              </w:rPr>
-              <w:t>introducción</w:t>
+                <w:rFonts w:ascii="Times New Roman" w:hAnsi="Times New Roman" w:cs="Times New Roman"/>
+                <w:noProof/>
+              </w:rPr>
+              <w:t>Introducción</w:t>
             </w:r>
             <w:r>
               <w:rPr>
@@ -370,7 +370,7 @@
                 <w:noProof/>
                 <w:webHidden/>
               </w:rPr>
-              <w:instrText xml:space="preserve"> PAGEREF _Toc137129392 \h </w:instrText>
+              <w:instrText xml:space="preserve"> PAGEREF _Toc137492426 \h </w:instrText>
             </w:r>
             <w:r>
               <w:rPr>
@@ -413,10 +413,11 @@
               <w:lang w:eastAsia="es-MX"/>
             </w:rPr>
           </w:pPr>
-          <w:hyperlink w:anchor="_Toc137129393" w:history="1">
+          <w:hyperlink w:anchor="_Toc137492427" w:history="1">
             <w:r>
               <w:rPr>
                 <w:rStyle w:val="Hipervnculo"/>
+                <w:rFonts w:ascii="Times New Roman" w:hAnsi="Times New Roman" w:cs="Times New Roman"/>
                 <w:noProof/>
               </w:rPr>
               <w:t>Instalación &amp; configuración</w:t>
@@ -440,7 +441,7 @@
                 <w:noProof/>
                 <w:webHidden/>
               </w:rPr>
-              <w:instrText xml:space="preserve"> PAGEREF _Toc137129393 \h </w:instrText>
+              <w:instrText xml:space="preserve"> PAGEREF _Toc137492427 \h </w:instrText>
             </w:r>
             <w:r>
               <w:rPr>
@@ -460,7 +461,147 @@
                 <w:noProof/>
                 <w:webHidden/>
               </w:rPr>
-              <w:t>3</w:t>
+              <w:t>4</w:t>
+            </w:r>
+            <w:r>
+              <w:rPr>
+                <w:noProof/>
+                <w:webHidden/>
+              </w:rPr>
+              <w:fldChar w:fldCharType="end"/>
+            </w:r>
+          </w:hyperlink>
+        </w:p>
+        <w:p>
+          <w:pPr>
+            <w:pStyle w:val="TDC2"/>
+            <w:tabs>
+              <w:tab w:val="right" w:leader="dot" w:pos="8828"/>
+            </w:tabs>
+            <w:rPr>
+              <w:rFonts w:eastAsiaTheme="minorEastAsia"/>
+              <w:noProof/>
+              <w:lang w:eastAsia="es-MX"/>
+            </w:rPr>
+          </w:pPr>
+          <w:hyperlink w:anchor="_Toc137492428" w:history="1">
+            <w:r>
+              <w:rPr>
+                <w:rStyle w:val="Hipervnculo"/>
+                <w:noProof/>
+              </w:rPr>
+              <w:t>Requisitos mínimos</w:t>
+            </w:r>
+            <w:r>
+              <w:rPr>
+                <w:noProof/>
+                <w:webHidden/>
+              </w:rPr>
+              <w:tab/>
+            </w:r>
+            <w:r>
+              <w:rPr>
+                <w:noProof/>
+                <w:webHidden/>
+              </w:rPr>
+              <w:fldChar w:fldCharType="begin"/>
+            </w:r>
+            <w:r>
+              <w:rPr>
+                <w:noProof/>
+                <w:webHidden/>
+              </w:rPr>
+              <w:instrText xml:space="preserve"> PAGEREF _Toc137492428 \h </w:instrText>
+            </w:r>
+            <w:r>
+              <w:rPr>
+                <w:noProof/>
+                <w:webHidden/>
+              </w:rPr>
+            </w:r>
+            <w:r>
+              <w:rPr>
+                <w:noProof/>
+                <w:webHidden/>
+              </w:rPr>
+              <w:fldChar w:fldCharType="separate"/>
+            </w:r>
+            <w:r>
+              <w:rPr>
+                <w:noProof/>
+                <w:webHidden/>
+              </w:rPr>
+              <w:t>4</w:t>
+            </w:r>
+            <w:r>
+              <w:rPr>
+                <w:noProof/>
+                <w:webHidden/>
+              </w:rPr>
+              <w:fldChar w:fldCharType="end"/>
+            </w:r>
+          </w:hyperlink>
+        </w:p>
+        <w:p>
+          <w:pPr>
+            <w:pStyle w:val="TDC2"/>
+            <w:tabs>
+              <w:tab w:val="right" w:leader="dot" w:pos="8828"/>
+            </w:tabs>
+            <w:rPr>
+              <w:rFonts w:eastAsiaTheme="minorEastAsia"/>
+              <w:noProof/>
+              <w:lang w:eastAsia="es-MX"/>
+            </w:rPr>
+          </w:pPr>
+          <w:hyperlink w:anchor="_Toc137492429" w:history="1">
+            <w:r>
+              <w:rPr>
+                <w:rStyle w:val="Hipervnculo"/>
+                <w:noProof/>
+              </w:rPr>
+              <w:t>Especificaciones mínimas del equipo</w:t>
+            </w:r>
+            <w:r>
+              <w:rPr>
+                <w:noProof/>
+                <w:webHidden/>
+              </w:rPr>
+              <w:tab/>
+            </w:r>
+            <w:r>
+              <w:rPr>
+                <w:noProof/>
+                <w:webHidden/>
+              </w:rPr>
+              <w:fldChar w:fldCharType="begin"/>
+            </w:r>
+            <w:r>
+              <w:rPr>
+                <w:noProof/>
+                <w:webHidden/>
+              </w:rPr>
+              <w:instrText xml:space="preserve"> PAGEREF _Toc137492429 \h </w:instrText>
+            </w:r>
+            <w:r>
+              <w:rPr>
+                <w:noProof/>
+                <w:webHidden/>
+              </w:rPr>
+            </w:r>
+            <w:r>
+              <w:rPr>
+                <w:noProof/>
+                <w:webHidden/>
+              </w:rPr>
+              <w:fldChar w:fldCharType="separate"/>
+            </w:r>
+            <w:r>
+              <w:rPr>
+                <w:noProof/>
+                <w:webHidden/>
+              </w:rPr>
+              <w:t>4</w:t>
             </w:r>
             <w:r>
               <w:rPr>
@@ -483,10 +624,11 @@
               <w:lang w:eastAsia="es-MX"/>
             </w:rPr>
           </w:pPr>
-          <w:hyperlink w:anchor="_Toc137129394" w:history="1">
+          <w:hyperlink w:anchor="_Toc137492430" w:history="1">
             <w:r>
               <w:rPr>
                 <w:rStyle w:val="Hipervnculo"/>
+                <w:rFonts w:ascii="Times New Roman" w:hAnsi="Times New Roman" w:cs="Times New Roman"/>
                 <w:noProof/>
               </w:rPr>
               <w:t>Guía rápida de inicio</w:t>
@@ -510,7 +652,7 @@
                 <w:noProof/>
                 <w:webHidden/>
               </w:rPr>
-              <w:instrText xml:space="preserve"> PAGEREF _Toc137129394 \h </w:instrText>
+              <w:instrText xml:space="preserve"> PAGEREF _Toc137492430 \h </w:instrText>
             </w:r>
             <w:r>
               <w:rPr>
@@ -530,7 +672,7 @@
                 <w:noProof/>
                 <w:webHidden/>
               </w:rPr>
-              <w:t>3</w:t>
+              <w:t>5</w:t>
             </w:r>
             <w:r>
               <w:rPr>
@@ -553,7 +695,7 @@
               <w:lang w:eastAsia="es-MX"/>
             </w:rPr>
           </w:pPr>
-          <w:hyperlink w:anchor="_Toc137129395" w:history="1">
+          <w:hyperlink w:anchor="_Toc137492431" w:history="1">
             <w:r>
               <w:rPr>
                 <w:rStyle w:val="Hipervnculo"/>
@@ -581,7 +723,7 @@
                 <w:noProof/>
                 <w:webHidden/>
               </w:rPr>
-              <w:instrText xml:space="preserve"> PAGEREF _Toc137129395 \h </w:instrText>
+              <w:instrText xml:space="preserve"> PAGEREF _Toc137492431 \h </w:instrText>
             </w:r>
             <w:r>
               <w:rPr>
@@ -601,7 +743,7 @@
                 <w:noProof/>
                 <w:webHidden/>
               </w:rPr>
-              <w:t>3</w:t>
+              <w:t>5</w:t>
             </w:r>
             <w:r>
               <w:rPr>
@@ -624,7 +766,7 @@
               <w:lang w:eastAsia="es-MX"/>
             </w:rPr>
           </w:pPr>
-          <w:hyperlink w:anchor="_Toc137129396" w:history="1">
+          <w:hyperlink w:anchor="_Toc137492432" w:history="1">
             <w:r>
               <w:rPr>
                 <w:rStyle w:val="Hipervnculo"/>
@@ -652,7 +794,7 @@
                 <w:noProof/>
                 <w:webHidden/>
               </w:rPr>
-              <w:instrText xml:space="preserve"> PAGEREF _Toc137129396 \h </w:instrText>
+              <w:instrText xml:space="preserve"> PAGEREF _Toc137492432 \h </w:instrText>
             </w:r>
             <w:r>
               <w:rPr>
@@ -672,7 +814,7 @@
                 <w:noProof/>
                 <w:webHidden/>
               </w:rPr>
-              <w:t>3</w:t>
+              <w:t>5</w:t>
             </w:r>
             <w:r>
               <w:rPr>
@@ -695,7 +837,7 @@
               <w:lang w:eastAsia="es-MX"/>
             </w:rPr>
           </w:pPr>
-          <w:hyperlink w:anchor="_Toc137129397" w:history="1">
+          <w:hyperlink w:anchor="_Toc137492433" w:history="1">
             <w:r>
               <w:rPr>
                 <w:rStyle w:val="Hipervnculo"/>
@@ -723,7 +865,7 @@
                 <w:noProof/>
                 <w:webHidden/>
               </w:rPr>
-              <w:instrText xml:space="preserve"> PAGEREF _Toc137129397 \h </w:instrText>
+              <w:instrText xml:space="preserve"> PAGEREF _Toc137492433 \h </w:instrText>
             </w:r>
             <w:r>
               <w:rPr>
@@ -743,7 +885,7 @@
                 <w:noProof/>
                 <w:webHidden/>
               </w:rPr>
-              <w:t>3</w:t>
+              <w:t>5</w:t>
             </w:r>
             <w:r>
               <w:rPr>
@@ -766,7 +908,7 @@
               <w:lang w:eastAsia="es-MX"/>
             </w:rPr>
           </w:pPr>
-          <w:hyperlink w:anchor="_Toc137129398" w:history="1">
+          <w:hyperlink w:anchor="_Toc137492434" w:history="1">
             <w:r>
               <w:rPr>
                 <w:rStyle w:val="Hipervnculo"/>
@@ -794,7 +936,7 @@
                 <w:noProof/>
                 <w:webHidden/>
               </w:rPr>
-              <w:instrText xml:space="preserve"> PAGEREF _Toc137129398 \h </w:instrText>
+              <w:instrText xml:space="preserve"> PAGEREF _Toc137492434 \h </w:instrText>
             </w:r>
             <w:r>
               <w:rPr>
@@ -814,7 +956,7 @@
                 <w:noProof/>
                 <w:webHidden/>
               </w:rPr>
-              <w:t>3</w:t>
+              <w:t>5</w:t>
             </w:r>
             <w:r>
               <w:rPr>
@@ -837,7 +979,7 @@
               <w:lang w:eastAsia="es-MX"/>
             </w:rPr>
           </w:pPr>
-          <w:hyperlink w:anchor="_Toc137129399" w:history="1">
+          <w:hyperlink w:anchor="_Toc137492435" w:history="1">
             <w:r>
               <w:rPr>
                 <w:rStyle w:val="Hipervnculo"/>
@@ -865,7 +1007,7 @@
                 <w:noProof/>
                 <w:webHidden/>
               </w:rPr>
-              <w:instrText xml:space="preserve"> PAGEREF _Toc137129399 \h </w:instrText>
+              <w:instrText xml:space="preserve"> PAGEREF _Toc137492435 \h </w:instrText>
             </w:r>
             <w:r>
               <w:rPr>
@@ -885,7 +1027,7 @@
                 <w:noProof/>
                 <w:webHidden/>
               </w:rPr>
-              <w:t>3</w:t>
+              <w:t>5</w:t>
             </w:r>
             <w:r>
               <w:rPr>
@@ -908,7 +1050,7 @@
               <w:lang w:eastAsia="es-MX"/>
             </w:rPr>
           </w:pPr>
-          <w:hyperlink w:anchor="_Toc137129400" w:history="1">
+          <w:hyperlink w:anchor="_Toc137492436" w:history="1">
             <w:r>
               <w:rPr>
                 <w:rStyle w:val="Hipervnculo"/>
@@ -936,7 +1078,7 @@
                 <w:noProof/>
                 <w:webHidden/>
               </w:rPr>
-              <w:instrText xml:space="preserve"> PAGEREF _Toc137129400 \h </w:instrText>
+              <w:instrText xml:space="preserve"> PAGEREF _Toc137492436 \h </w:instrText>
             </w:r>
             <w:r>
               <w:rPr>
@@ -956,7 +1098,7 @@
                 <w:noProof/>
                 <w:webHidden/>
               </w:rPr>
-              <w:t>3</w:t>
+              <w:t>5</w:t>
             </w:r>
             <w:r>
               <w:rPr>
@@ -979,7 +1121,7 @@
               <w:lang w:eastAsia="es-MX"/>
             </w:rPr>
           </w:pPr>
-          <w:hyperlink w:anchor="_Toc137129401" w:history="1">
+          <w:hyperlink w:anchor="_Toc137492437" w:history="1">
             <w:r>
               <w:rPr>
                 <w:rStyle w:val="Hipervnculo"/>
@@ -1007,7 +1149,7 @@
                 <w:noProof/>
                 <w:webHidden/>
               </w:rPr>
-              <w:instrText xml:space="preserve"> PAGEREF _Toc137129401 \h </w:instrText>
+              <w:instrText xml:space="preserve"> PAGEREF _Toc137492437 \h </w:instrText>
             </w:r>
             <w:r>
               <w:rPr>
@@ -1027,7 +1169,7 @@
                 <w:noProof/>
                 <w:webHidden/>
               </w:rPr>
-              <w:t>3</w:t>
+              <w:t>5</w:t>
             </w:r>
             <w:r>
               <w:rPr>
@@ -1074,7 +1216,7 @@
         </w:rPr>
         <w:br/>
       </w:r>
-      <w:bookmarkStart w:id="1" w:name="_Toc137129392"/>
+      <w:bookmarkStart w:id="1" w:name="_Toc137492426"/>
       <w:r>
         <w:rPr>
           <w:rFonts w:ascii="Times New Roman" w:hAnsi="Times New Roman" w:cs="Times New Roman"/>
@@ -1089,6 +1231,243 @@
       </w:r>
       <w:bookmarkEnd w:id="1"/>
     </w:p>
+    <w:p/>
+    <w:p>
+      <w:pPr>
+        <w:spacing w:after="0" w:line="240" w:lineRule="auto"/>
+        <w:jc w:val="both"/>
+        <w:rPr>
+          <w:rFonts w:eastAsia="Times New Roman" w:cstheme="minorHAnsi"/>
+          <w:kern w:val="0"/>
+          <w:sz w:val="24"/>
+          <w:szCs w:val="24"/>
+          <w:lang w:eastAsia="es-MX"/>
+          <w14:ligatures w14:val="none"/>
+        </w:rPr>
+      </w:pPr>
+      <w:r>
+        <w:rPr>
+          <w:rFonts w:eastAsia="Times New Roman" w:cstheme="minorHAnsi"/>
+          <w:color w:val="000000"/>
+          <w:kern w:val="0"/>
+          <w:sz w:val="24"/>
+          <w:szCs w:val="24"/>
+          <w:lang w:eastAsia="es-MX"/>
+          <w14:ligatures w14:val="none"/>
+        </w:rPr>
+        <w:t>Le damos la bienvenida al Manual de Usuario del Control de Acceso. Este documento ha sido elaborado con el propósito de brindarle una guía exhaustiva sobre el uso y funcionamiento del sistema de control de acceso, una herramienta indispensable para salvaguardar la seguridad y protección de sus instalaciones, recursos y datos.</w:t>
+      </w:r>
+    </w:p>
+    <w:p>
+      <w:pPr>
+        <w:spacing w:after="0" w:line="240" w:lineRule="auto"/>
+        <w:jc w:val="both"/>
+        <w:rPr>
+          <w:rFonts w:eastAsia="Times New Roman" w:cstheme="minorHAnsi"/>
+          <w:kern w:val="0"/>
+          <w:sz w:val="24"/>
+          <w:szCs w:val="24"/>
+          <w:lang w:eastAsia="es-MX"/>
+          <w14:ligatures w14:val="none"/>
+        </w:rPr>
+      </w:pPr>
+    </w:p>
+    <w:p>
+      <w:pPr>
+        <w:spacing w:after="0" w:line="240" w:lineRule="auto"/>
+        <w:jc w:val="both"/>
+        <w:rPr>
+          <w:rFonts w:eastAsia="Times New Roman" w:cstheme="minorHAnsi"/>
+          <w:kern w:val="0"/>
+          <w:sz w:val="24"/>
+          <w:szCs w:val="24"/>
+          <w:lang w:eastAsia="es-MX"/>
+          <w14:ligatures w14:val="none"/>
+        </w:rPr>
+      </w:pPr>
+      <w:r>
+        <w:rPr>
+          <w:rFonts w:eastAsia="Times New Roman" w:cstheme="minorHAnsi"/>
+          <w:color w:val="000000"/>
+          <w:kern w:val="0"/>
+          <w:sz w:val="24"/>
+          <w:szCs w:val="24"/>
+          <w:lang w:eastAsia="es-MX"/>
+          <w14:ligatures w14:val="none"/>
+        </w:rPr>
+        <w:t>El control de acceso es una solución efectiva que le permite gestionar y regular el acceso a áreas, sistemas o recursos específicos dentro de su organización. Independientemente de si usted administra una oficina, un almacén, un laboratorio u otro entorno sensible, este sistema le proporcionará un nivel adicional de seguridad al restringir el acceso exclusivamente a personas autorizadas, al tiempo que mantiene un registro preciso de las actividades de los usuarios.</w:t>
+      </w:r>
+    </w:p>
+    <w:p>
+      <w:pPr>
+        <w:spacing w:after="0" w:line="240" w:lineRule="auto"/>
+        <w:jc w:val="both"/>
+        <w:rPr>
+          <w:rFonts w:eastAsia="Times New Roman" w:cstheme="minorHAnsi"/>
+          <w:kern w:val="0"/>
+          <w:sz w:val="24"/>
+          <w:szCs w:val="24"/>
+          <w:lang w:eastAsia="es-MX"/>
+          <w14:ligatures w14:val="none"/>
+        </w:rPr>
+      </w:pPr>
+    </w:p>
+    <w:p>
+      <w:pPr>
+        <w:spacing w:after="0" w:line="240" w:lineRule="auto"/>
+        <w:jc w:val="both"/>
+        <w:rPr>
+          <w:rFonts w:eastAsia="Times New Roman" w:cstheme="minorHAnsi"/>
+          <w:kern w:val="0"/>
+          <w:sz w:val="24"/>
+          <w:szCs w:val="24"/>
+          <w:lang w:eastAsia="es-MX"/>
+          <w14:ligatures w14:val="none"/>
+        </w:rPr>
+      </w:pPr>
+      <w:r>
+        <w:rPr>
+          <w:rFonts w:eastAsia="Times New Roman" w:cstheme="minorHAnsi"/>
+          <w:color w:val="000000"/>
+          <w:kern w:val="0"/>
+          <w:sz w:val="24"/>
+          <w:szCs w:val="24"/>
+          <w:lang w:eastAsia="es-MX"/>
+          <w14:ligatures w14:val="none"/>
+        </w:rPr>
+        <w:t>En este manual, encontrará instrucciones claras y concisas para configurar, operar y mantener su sistema de control de acceso. Exploraremos las diversas funciones y características que le permitirán personalizar el sistema de acuerdo con las necesidades específicas de su organización. Asimismo, se incluirán pautas fundamentales sobre las mejores prácticas de seguridad y la resolución de problemas comunes que puedan surgir.</w:t>
+      </w:r>
+    </w:p>
+    <w:p>
+      <w:pPr>
+        <w:spacing w:after="0" w:line="240" w:lineRule="auto"/>
+        <w:jc w:val="both"/>
+        <w:rPr>
+          <w:rFonts w:eastAsia="Times New Roman" w:cstheme="minorHAnsi"/>
+          <w:kern w:val="0"/>
+          <w:sz w:val="24"/>
+          <w:szCs w:val="24"/>
+          <w:lang w:eastAsia="es-MX"/>
+          <w14:ligatures w14:val="none"/>
+        </w:rPr>
+      </w:pPr>
+    </w:p>
+    <w:p>
+      <w:pPr>
+        <w:spacing w:after="0" w:line="240" w:lineRule="auto"/>
+        <w:jc w:val="both"/>
+        <w:rPr>
+          <w:rFonts w:eastAsia="Times New Roman" w:cstheme="minorHAnsi"/>
+          <w:kern w:val="0"/>
+          <w:sz w:val="24"/>
+          <w:szCs w:val="24"/>
+          <w:lang w:eastAsia="es-MX"/>
+          <w14:ligatures w14:val="none"/>
+        </w:rPr>
+      </w:pPr>
+      <w:r>
+        <w:rPr>
+          <w:rFonts w:eastAsia="Times New Roman" w:cstheme="minorHAnsi"/>
+          <w:color w:val="000000"/>
+          <w:kern w:val="0"/>
+          <w:sz w:val="24"/>
+          <w:szCs w:val="24"/>
+          <w:lang w:eastAsia="es-MX"/>
+          <w14:ligatures w14:val="none"/>
+        </w:rPr>
+        <w:lastRenderedPageBreak/>
+        <w:t>Es importante destacar que la seguridad es una responsabilidad compartida, y este manual tiene como objetivo empoderarlo como usuario final para utilizar el sistema de control de acceso de manera efectiva y segura. Siguiendo las instrucciones y recomendaciones proporcionadas, podrá maximizar los beneficios de esta herramienta y asegurar un entorno seguro para su organización y su personal.</w:t>
+      </w:r>
+    </w:p>
+    <w:p>
+      <w:pPr>
+        <w:spacing w:after="0" w:line="240" w:lineRule="auto"/>
+        <w:jc w:val="both"/>
+        <w:rPr>
+          <w:rFonts w:eastAsia="Times New Roman" w:cstheme="minorHAnsi"/>
+          <w:kern w:val="0"/>
+          <w:sz w:val="24"/>
+          <w:szCs w:val="24"/>
+          <w:lang w:eastAsia="es-MX"/>
+          <w14:ligatures w14:val="none"/>
+        </w:rPr>
+      </w:pPr>
+    </w:p>
+    <w:p>
+      <w:pPr>
+        <w:spacing w:after="0" w:line="240" w:lineRule="auto"/>
+        <w:jc w:val="both"/>
+        <w:rPr>
+          <w:rFonts w:eastAsia="Times New Roman" w:cstheme="minorHAnsi"/>
+          <w:kern w:val="0"/>
+          <w:sz w:val="24"/>
+          <w:szCs w:val="24"/>
+          <w:lang w:eastAsia="es-MX"/>
+          <w14:ligatures w14:val="none"/>
+        </w:rPr>
+      </w:pPr>
+      <w:r>
+        <w:rPr>
+          <w:rFonts w:eastAsia="Times New Roman" w:cstheme="minorHAnsi"/>
+          <w:color w:val="000000"/>
+          <w:kern w:val="0"/>
+          <w:sz w:val="24"/>
+          <w:szCs w:val="24"/>
+          <w:lang w:eastAsia="es-MX"/>
+          <w14:ligatures w14:val="none"/>
+        </w:rPr>
+        <w:t>Agradecemos su compromiso y dedicación en la implementación y uso del sistema de control de acceso. Este manual será una valiosa fuente de información para usted, y estamos seguros de que le ayudará a aprovechar al máximo las capacidades de su sistema. Si tiene alguna pregunta o inquietud adicional, no dude en ponerse en contacto con nuestro equipo de soporte técnico, quienes estarán encantados de asistirle.</w:t>
+      </w:r>
+    </w:p>
+    <w:p>
+      <w:pPr>
+        <w:spacing w:after="0" w:line="240" w:lineRule="auto"/>
+        <w:jc w:val="both"/>
+        <w:rPr>
+          <w:rFonts w:eastAsia="Times New Roman" w:cstheme="minorHAnsi"/>
+          <w:kern w:val="0"/>
+          <w:sz w:val="24"/>
+          <w:szCs w:val="24"/>
+          <w:lang w:eastAsia="es-MX"/>
+          <w14:ligatures w14:val="none"/>
+        </w:rPr>
+      </w:pPr>
+    </w:p>
+    <w:p>
+      <w:pPr>
+        <w:spacing w:after="0" w:line="240" w:lineRule="auto"/>
+        <w:jc w:val="both"/>
+        <w:rPr>
+          <w:rFonts w:eastAsia="Times New Roman" w:cstheme="minorHAnsi"/>
+          <w:kern w:val="0"/>
+          <w:sz w:val="24"/>
+          <w:szCs w:val="24"/>
+          <w:lang w:eastAsia="es-MX"/>
+          <w14:ligatures w14:val="none"/>
+        </w:rPr>
+      </w:pPr>
+      <w:r>
+        <w:rPr>
+          <w:rFonts w:eastAsia="Times New Roman" w:cstheme="minorHAnsi"/>
+          <w:color w:val="000000"/>
+          <w:kern w:val="0"/>
+          <w:sz w:val="24"/>
+          <w:szCs w:val="24"/>
+          <w:lang w:eastAsia="es-MX"/>
+          <w14:ligatures w14:val="none"/>
+        </w:rPr>
+        <w:t>En nombre de todo el equipo, le invitamos a sumergirse en el mundo del control de acceso y a descubrir su poder para proteger su entorno y sus activos.</w:t>
+      </w:r>
+    </w:p>
+    <w:p>
+      <w:pPr>
+        <w:rPr>
+          <w:rFonts w:cstheme="minorHAnsi"/>
+          <w:sz w:val="24"/>
+          <w:szCs w:val="24"/>
+        </w:rPr>
+      </w:pPr>
+    </w:p>
     <w:p>
       <w:pPr>
         <w:pStyle w:val="Ttulo1"/>
@@ -1096,7 +1475,7 @@
           <w:rFonts w:ascii="Times New Roman" w:hAnsi="Times New Roman" w:cs="Times New Roman"/>
         </w:rPr>
       </w:pPr>
-      <w:bookmarkStart w:id="2" w:name="_Toc137129393"/>
+      <w:bookmarkStart w:id="2" w:name="_Toc137492427"/>
       <w:r>
         <w:rPr>
           <w:rFonts w:ascii="Times New Roman" w:hAnsi="Times New Roman" w:cs="Times New Roman"/>
@@ -1107,16 +1486,178 @@
     </w:p>
     <w:p>
       <w:pPr>
+        <w:pStyle w:val="Ttulo2"/>
+      </w:pPr>
+      <w:bookmarkStart w:id="3" w:name="_Toc137492428"/>
+      <w:r>
+        <w:t>Requisitos mínimos</w:t>
+      </w:r>
+      <w:bookmarkEnd w:id="3"/>
+    </w:p>
+    <w:p/>
+    <w:p>
+      <w:pPr>
+        <w:ind w:left="1416"/>
+      </w:pPr>
+      <w:r>
+        <w:t>.Net Framework 4.7.2 o superior</w:t>
+      </w:r>
+    </w:p>
+    <w:p>
+      <w:pPr>
+        <w:ind w:left="1416"/>
+      </w:pPr>
+      <w:proofErr w:type="spellStart"/>
+      <w:r>
+        <w:t>MySqlServer</w:t>
+      </w:r>
+      <w:proofErr w:type="spellEnd"/>
+      <w:r>
+        <w:t xml:space="preserve"> 8.0 o superior</w:t>
+      </w:r>
+    </w:p>
+    <w:p>
+      <w:pPr>
+        <w:ind w:left="1416"/>
+      </w:pPr>
+      <w:r>
+        <w:t>Windows 10 o superior</w:t>
+      </w:r>
+    </w:p>
+    <w:p>
+      <w:pPr>
+        <w:pStyle w:val="Ttulo2"/>
+      </w:pPr>
+      <w:bookmarkStart w:id="4" w:name="_Toc137492429"/>
+      <w:r>
+        <w:t>Especificaciones mínimas del equipo</w:t>
+      </w:r>
+      <w:bookmarkEnd w:id="4"/>
+    </w:p>
+    <w:p/>
+    <w:tbl>
+      <w:tblPr>
+        <w:tblStyle w:val="Tablaconcuadrcula"/>
+        <w:tblW w:w="0" w:type="auto"/>
+        <w:tblBorders>
+          <w:top w:val="none" w:sz="0" w:space="0" w:color="auto"/>
+          <w:left w:val="none" w:sz="0" w:space="0" w:color="auto"/>
+          <w:bottom w:val="none" w:sz="0" w:space="0" w:color="auto"/>
+          <w:right w:val="none" w:sz="0" w:space="0" w:color="auto"/>
+          <w:insideH w:val="none" w:sz="0" w:space="0" w:color="auto"/>
+          <w:insideV w:val="none" w:sz="0" w:space="0" w:color="auto"/>
+        </w:tblBorders>
+        <w:tblLook w:val="04A0" w:firstRow="1" w:lastRow="0" w:firstColumn="1" w:lastColumn="0" w:noHBand="0" w:noVBand="1"/>
+      </w:tblPr>
+      <w:tblGrid>
+        <w:gridCol w:w="3397"/>
+        <w:gridCol w:w="5431"/>
+      </w:tblGrid>
+      <w:tr>
+        <w:tc>
+          <w:tcPr>
+            <w:tcW w:w="3397" w:type="dxa"/>
+          </w:tcPr>
+          <w:p>
+            <w:r>
+              <w:t>Procesador</w:t>
+            </w:r>
+          </w:p>
+        </w:tc>
+        <w:tc>
+          <w:tcPr>
+            <w:tcW w:w="5431" w:type="dxa"/>
+          </w:tcPr>
+          <w:p>
+            <w:r>
+              <w:t xml:space="preserve">Intel(R) Celeron(R) N4020 CPU @ 1.10 GHz </w:t>
+            </w:r>
+            <w:r>
+              <w:t>1.10 GHz</w:t>
+            </w:r>
+          </w:p>
+        </w:tc>
+      </w:tr>
+      <w:tr>
+        <w:tc>
+          <w:tcPr>
+            <w:tcW w:w="3397" w:type="dxa"/>
+          </w:tcPr>
+          <w:p>
+            <w:proofErr w:type="spellStart"/>
+            <w:r>
+              <w:t>Ram</w:t>
+            </w:r>
+            <w:proofErr w:type="spellEnd"/>
+          </w:p>
+        </w:tc>
+        <w:tc>
+          <w:tcPr>
+            <w:tcW w:w="5431" w:type="dxa"/>
+          </w:tcPr>
+          <w:p>
+            <w:r>
+              <w:t>4.00 GB</w:t>
+            </w:r>
+          </w:p>
+        </w:tc>
+      </w:tr>
+      <w:tr>
+        <w:tc>
+          <w:tcPr>
+            <w:tcW w:w="3397" w:type="dxa"/>
+          </w:tcPr>
+          <w:p>
+            <w:r>
+              <w:t>Tipo de sistema</w:t>
+            </w:r>
+          </w:p>
+        </w:tc>
+        <w:tc>
+          <w:tcPr>
+            <w:tcW w:w="5431" w:type="dxa"/>
+          </w:tcPr>
+          <w:p>
+            <w:r>
+              <w:t xml:space="preserve">64 bit </w:t>
+            </w:r>
+            <w:proofErr w:type="spellStart"/>
+            <w:r>
+              <w:t>O</w:t>
+            </w:r>
+            <w:r>
+              <w:t>perating</w:t>
+            </w:r>
+            <w:proofErr w:type="spellEnd"/>
+            <w:r>
+              <w:t xml:space="preserve"> </w:t>
+            </w:r>
+            <w:proofErr w:type="spellStart"/>
+            <w:r>
+              <w:t>S</w:t>
+            </w:r>
+            <w:r>
+              <w:t>ystem</w:t>
+            </w:r>
+            <w:proofErr w:type="spellEnd"/>
+          </w:p>
+        </w:tc>
+      </w:tr>
+    </w:tbl>
+    <w:p/>
+    <w:p>
+      <w:pPr>
         <w:pStyle w:val="Ttulo1"/>
         <w:rPr>
           <w:rFonts w:ascii="Times New Roman" w:hAnsi="Times New Roman" w:cs="Times New Roman"/>
         </w:rPr>
       </w:pPr>
-      <w:bookmarkStart w:id="3" w:name="_Toc137129394"/>
-      <w:r>
-        <w:rPr>
-          <w:rFonts w:ascii="Times New Roman" w:hAnsi="Times New Roman" w:cs="Times New Roman"/>
-        </w:rPr>
+      <w:bookmarkStart w:id="5" w:name="_Toc137492430"/>
+      <w:r>
+        <w:rPr>
+          <w:rFonts w:ascii="Times New Roman" w:hAnsi="Times New Roman" w:cs="Times New Roman"/>
+        </w:rPr>
+        <w:lastRenderedPageBreak/>
         <w:t xml:space="preserve">Guía rápida </w:t>
       </w:r>
       <w:r>
@@ -1132,7 +1673,7 @@
         </w:rPr>
         <w:t xml:space="preserve"> inicio</w:t>
       </w:r>
-      <w:bookmarkEnd w:id="3"/>
+      <w:bookmarkEnd w:id="5"/>
     </w:p>
     <w:p>
       <w:pPr>
@@ -1141,14 +1682,14 @@
           <w:rFonts w:ascii="Times New Roman" w:hAnsi="Times New Roman" w:cs="Times New Roman"/>
         </w:rPr>
       </w:pPr>
-      <w:bookmarkStart w:id="4" w:name="_Toc137129395"/>
+      <w:bookmarkStart w:id="6" w:name="_Toc137492431"/>
       <w:r>
         <w:rPr>
           <w:rFonts w:ascii="Times New Roman" w:hAnsi="Times New Roman" w:cs="Times New Roman"/>
         </w:rPr>
         <w:t>Uso básico</w:t>
       </w:r>
-      <w:bookmarkEnd w:id="4"/>
+      <w:bookmarkEnd w:id="6"/>
     </w:p>
     <w:p>
       <w:pPr>
@@ -1157,14 +1698,14 @@
           <w:rFonts w:ascii="Times New Roman" w:hAnsi="Times New Roman" w:cs="Times New Roman"/>
         </w:rPr>
       </w:pPr>
-      <w:bookmarkStart w:id="5" w:name="_Toc137129396"/>
+      <w:bookmarkStart w:id="7" w:name="_Toc137492432"/>
       <w:r>
         <w:rPr>
           <w:rFonts w:ascii="Times New Roman" w:hAnsi="Times New Roman" w:cs="Times New Roman"/>
         </w:rPr>
         <w:t>Funciones</w:t>
       </w:r>
-      <w:bookmarkEnd w:id="5"/>
+      <w:bookmarkEnd w:id="7"/>
     </w:p>
     <w:p>
       <w:pPr>
@@ -1173,14 +1714,14 @@
           <w:rFonts w:ascii="Times New Roman" w:hAnsi="Times New Roman" w:cs="Times New Roman"/>
         </w:rPr>
       </w:pPr>
-      <w:bookmarkStart w:id="6" w:name="_Toc137129397"/>
+      <w:bookmarkStart w:id="8" w:name="_Toc137492433"/>
       <w:r>
         <w:rPr>
           <w:rFonts w:ascii="Times New Roman" w:hAnsi="Times New Roman" w:cs="Times New Roman"/>
         </w:rPr>
         <w:t>Solución de problemas</w:t>
       </w:r>
-      <w:bookmarkEnd w:id="6"/>
+      <w:bookmarkEnd w:id="8"/>
     </w:p>
     <w:p>
       <w:pPr>
@@ -1189,14 +1730,14 @@
           <w:rFonts w:ascii="Times New Roman" w:hAnsi="Times New Roman" w:cs="Times New Roman"/>
         </w:rPr>
       </w:pPr>
-      <w:bookmarkStart w:id="7" w:name="_Toc137129398"/>
+      <w:bookmarkStart w:id="9" w:name="_Toc137492434"/>
       <w:r>
         <w:rPr>
           <w:rFonts w:ascii="Times New Roman" w:hAnsi="Times New Roman" w:cs="Times New Roman"/>
         </w:rPr>
         <w:t>Mantenimiento y cuidado</w:t>
       </w:r>
-      <w:bookmarkEnd w:id="7"/>
+      <w:bookmarkEnd w:id="9"/>
     </w:p>
     <w:p>
       <w:pPr>
@@ -1205,14 +1746,14 @@
           <w:rFonts w:ascii="Times New Roman" w:hAnsi="Times New Roman" w:cs="Times New Roman"/>
         </w:rPr>
       </w:pPr>
-      <w:bookmarkStart w:id="8" w:name="_Toc137129399"/>
+      <w:bookmarkStart w:id="10" w:name="_Toc137492435"/>
       <w:r>
         <w:rPr>
           <w:rFonts w:ascii="Times New Roman" w:hAnsi="Times New Roman" w:cs="Times New Roman"/>
         </w:rPr>
         <w:t>FAQ</w:t>
       </w:r>
-      <w:bookmarkEnd w:id="8"/>
+      <w:bookmarkEnd w:id="10"/>
     </w:p>
     <w:p>
       <w:pPr>
@@ -1221,14 +1762,14 @@
           <w:rFonts w:ascii="Times New Roman" w:hAnsi="Times New Roman" w:cs="Times New Roman"/>
         </w:rPr>
       </w:pPr>
-      <w:bookmarkStart w:id="9" w:name="_Toc137129400"/>
+      <w:bookmarkStart w:id="11" w:name="_Toc137492436"/>
       <w:r>
         <w:rPr>
           <w:rFonts w:ascii="Times New Roman" w:hAnsi="Times New Roman" w:cs="Times New Roman"/>
         </w:rPr>
         <w:t>Glosario</w:t>
       </w:r>
-      <w:bookmarkEnd w:id="9"/>
+      <w:bookmarkEnd w:id="11"/>
     </w:p>
     <w:p>
       <w:pPr>
@@ -1237,17 +1778,195 @@
           <w:rFonts w:ascii="Times New Roman" w:hAnsi="Times New Roman" w:cs="Times New Roman"/>
         </w:rPr>
       </w:pPr>
-      <w:bookmarkStart w:id="10" w:name="_Toc137129401"/>
+      <w:bookmarkStart w:id="12" w:name="_Toc137492437"/>
       <w:r>
         <w:rPr>
           <w:rFonts w:ascii="Times New Roman" w:hAnsi="Times New Roman" w:cs="Times New Roman"/>
         </w:rPr>
         <w:t>Información de contacto</w:t>
       </w:r>
-      <w:bookmarkEnd w:id="10"/>
+      <w:bookmarkEnd w:id="12"/>
+    </w:p>
+    <w:p/>
+    <w:tbl>
+      <w:tblPr>
+        <w:tblStyle w:val="Tablaconcuadrcula"/>
+        <w:tblW w:w="0" w:type="auto"/>
+        <w:tblBorders>
+          <w:top w:val="none" w:sz="0" w:space="0" w:color="auto"/>
+          <w:left w:val="none" w:sz="0" w:space="0" w:color="auto"/>
+          <w:bottom w:val="none" w:sz="0" w:space="0" w:color="auto"/>
+          <w:right w:val="none" w:sz="0" w:space="0" w:color="auto"/>
+          <w:insideH w:val="none" w:sz="0" w:space="0" w:color="auto"/>
+          <w:insideV w:val="none" w:sz="0" w:space="0" w:color="auto"/>
+        </w:tblBorders>
+        <w:tblLook w:val="04A0" w:firstRow="1" w:lastRow="0" w:firstColumn="1" w:lastColumn="0" w:noHBand="0" w:noVBand="1"/>
+      </w:tblPr>
+      <w:tblGrid>
+        <w:gridCol w:w="4414"/>
+        <w:gridCol w:w="4414"/>
+      </w:tblGrid>
+      <w:tr>
+        <w:trPr>
+          <w:trHeight w:val="202"/>
+        </w:trPr>
+        <w:tc>
+          <w:tcPr>
+            <w:tcW w:w="4414" w:type="dxa"/>
+          </w:tcPr>
+          <w:p>
+            <w:pPr>
+              <w:jc w:val="center"/>
+            </w:pPr>
+            <w:r>
+              <w:t>Teléfono:</w:t>
+            </w:r>
+          </w:p>
+        </w:tc>
+        <w:tc>
+          <w:tcPr>
+            <w:tcW w:w="4414" w:type="dxa"/>
+          </w:tcPr>
+          <w:p>
+            <w:pPr>
+              <w:jc w:val="center"/>
+            </w:pPr>
+            <w:r>
+              <w:t>800 366 4667</w:t>
+            </w:r>
+          </w:p>
+        </w:tc>
+      </w:tr>
+    </w:tbl>
+    <w:p>
+      <w:pPr>
+        <w:jc w:val="center"/>
+      </w:pPr>
+    </w:p>
+    <w:p>
+      <w:pPr>
+        <w:jc w:val="center"/>
+      </w:pPr>
+      <w:r>
+        <w:rPr>
+          <w:noProof/>
+        </w:rPr>
+        <mc:AlternateContent>
+          <mc:Choice Requires="wps">
+            <w:drawing>
+              <wp:inline distT="0" distB="0" distL="0" distR="0" wp14:anchorId="25C53AAC" wp14:editId="5AAB3135">
+                <wp:extent cx="307340" cy="307340"/>
+                <wp:effectExtent l="0" t="0" r="0" b="0"/>
+                <wp:docPr id="380184883" name="Rectángulo 1"/>
+                <wp:cNvGraphicFramePr>
+                  <a:graphicFrameLocks xmlns:a="http://schemas.openxmlformats.org/drawingml/2006/main" noChangeAspect="1"/>
+                </wp:cNvGraphicFramePr>
+                <a:graphic xmlns:a="http://schemas.openxmlformats.org/drawingml/2006/main">
+                  <a:graphicData uri="http://schemas.microsoft.com/office/word/2010/wordprocessingShape">
+                    <wps:wsp>
+                      <wps:cNvSpPr>
+                        <a:spLocks noChangeAspect="1" noChangeArrowheads="1"/>
+                      </wps:cNvSpPr>
+                      <wps:spPr bwMode="auto">
+                        <a:xfrm>
+                          <a:off x="0" y="0"/>
+                          <a:ext cx="307340" cy="307340"/>
+                        </a:xfrm>
+                        <a:prstGeom prst="rect">
+                          <a:avLst/>
+                        </a:prstGeom>
+                        <a:noFill/>
+                        <a:ln>
+                          <a:noFill/>
+                        </a:ln>
+                        <a:extLst>
+                          <a:ext uri="{909E8E84-426E-40DD-AFC4-6F175D3DCCD1}">
+                            <a14:hiddenFill xmlns:a14="http://schemas.microsoft.com/office/drawing/2010/main">
+                              <a:solidFill>
+                                <a:srgbClr val="FFFFFF"/>
+                              </a:solidFill>
+                            </a14:hiddenFill>
+                          </a:ext>
+                          <a:ext uri="{91240B29-F687-4F45-9708-019B960494DF}">
+                            <a14:hiddenLine xmlns:a14="http://schemas.microsoft.com/office/drawing/2010/main" w="9525">
+                              <a:solidFill>
+                                <a:srgbClr val="000000"/>
+                              </a:solidFill>
+                              <a:miter lim="800000"/>
+                              <a:headEnd/>
+                              <a:tailEnd/>
+                            </a14:hiddenLine>
+                          </a:ext>
+                        </a:extLst>
+                      </wps:spPr>
+                      <wps:bodyPr rot="0" vert="horz" wrap="square" lIns="91440" tIns="45720" rIns="91440" bIns="45720" anchor="t" anchorCtr="0" upright="1">
+                        <a:noAutofit/>
+                      </wps:bodyPr>
+                    </wps:wsp>
+                  </a:graphicData>
+                </a:graphic>
+              </wp:inline>
+            </w:drawing>
+          </mc:Choice>
+          <mc:Fallback>
+            <w:pict>
+              <v:rect w14:anchorId="1B80234B" id="Rectángulo 1" o:spid="_x0000_s1026" style="width:24.2pt;height:24.2pt;visibility:visible;mso-wrap-style:square;mso-left-percent:-10001;mso-top-percent:-10001;mso-position-horizontal:absolute;mso-position-horizontal-relative:char;mso-position-vertical:absolute;mso-position-vertical-relative:line;mso-left-percent:-10001;mso-top-percent:-10001;v-text-anchor:top" o:gfxdata="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" filled="f" stroked="f">
+                <o:lock v:ext="edit" aspectratio="t"/>
+                <w10:anchorlock/>
+              </v:rect>
+            </w:pict>
+          </mc:Fallback>
+        </mc:AlternateContent>
+      </w:r>
+      <w:r>
+        <w:rPr>
+          <w:noProof/>
+        </w:rPr>
+        <w:drawing>
+          <wp:inline distT="0" distB="0" distL="0" distR="0" wp14:anchorId="6ED62874" wp14:editId="69092F7F">
+            <wp:extent cx="1217551" cy="1217551"/>
+            <wp:effectExtent l="0" t="0" r="1905" b="1905"/>
+            <wp:docPr id="1701171090" name="Imagen 2"/>
+            <wp:cNvGraphicFramePr>
+              <a:graphicFrameLocks xmlns:a="http://schemas.openxmlformats.org/drawingml/2006/main" noChangeAspect="1"/>
+            </wp:cNvGraphicFramePr>
+            <a:graphic xmlns:a="http://schemas.openxmlformats.org/drawingml/2006/main">
+              <a:graphicData uri="http://schemas.openxmlformats.org/drawingml/2006/picture">
+                <pic:pic xmlns:pic="http://schemas.openxmlformats.org/drawingml/2006/picture">
+                  <pic:nvPicPr>
+                    <pic:cNvPr id="1701171090" name="Imagen 1701171090"/>
+                    <pic:cNvPicPr/>
+                  </pic:nvPicPr>
+                  <pic:blipFill>
+                    <a:blip r:embed="rId13" cstate="print">
+                      <a:extLst>
+                        <a:ext uri="{28A0092B-C50C-407E-A947-70E740481C1C}">
+                          <a14:useLocalDpi xmlns:a14="http://schemas.microsoft.com/office/drawing/2010/main" val="0"/>
+                        </a:ext>
+                      </a:extLst>
+                    </a:blip>
+                    <a:stretch>
+                      <a:fillRect/>
+                    </a:stretch>
+                  </pic:blipFill>
+                  <pic:spPr>
+                    <a:xfrm>
+                      <a:off x="0" y="0"/>
+                      <a:ext cx="1221686" cy="1221686"/>
+                    </a:xfrm>
+                    <a:prstGeom prst="rect">
+                      <a:avLst/>
+                    </a:prstGeom>
+                  </pic:spPr>
+                </pic:pic>
+              </a:graphicData>
+            </a:graphic>
+          </wp:inline>
+        </w:drawing>
+      </w:r>
     </w:p>
     <w:sectPr>
-      <w:footerReference w:type="default" r:id="rId13"/>
+      <w:footerReference w:type="default" r:id="rId14"/>
       <w:pgSz w:w="12240" w:h="15840"/>
       <w:pgMar w:top="1417" w:right="1701" w:bottom="1417" w:left="1701" w:header="708" w:footer="708" w:gutter="0"/>
       <w:pgNumType w:start="2"/>
@@ -2165,6 +2884,25 @@
       <w:ind w:left="220"/>
     </w:pPr>
   </w:style>
+  <w:style w:type="table" w:styleId="Tablaconcuadrcula">
+    <w:name w:val="Table Grid"/>
+    <w:basedOn w:val="Tablanormal"/>
+    <w:uiPriority w:val="39"/>
+    <w:rsid w:val="00BA44EF"/>
+    <w:pPr>
+      <w:spacing w:after="0" w:line="240" w:lineRule="auto"/>
+    </w:pPr>
+    <w:tblPr>
+      <w:tblBorders>
+        <w:top w:val="single" w:sz="4" w:space="0" w:color="auto"/>
+        <w:left w:val="single" w:sz="4" w:space="0" w:color="auto"/>
+        <w:bottom w:val="single" w:sz="4" w:space="0" w:color="auto"/>
+        <w:right w:val="single" w:sz="4" w:space="0" w:color="auto"/>
+        <w:insideH w:val="single" w:sz="4" w:space="0" w:color="auto"/>
+        <w:insideV w:val="single" w:sz="4" w:space="0" w:color="auto"/>
+      </w:tblBorders>
+    </w:tblPr>
+  </w:style>
 </w:styles>
 </file>
 

</xml_diff>